<commit_message>
pour ajout d'aides dans les énoncés
</commit_message>
<xml_diff>
--- a/Kata React.docx
+++ b/Kata React.docx
@@ -7,34 +7,13 @@
         <w:pStyle w:val="Titre1"/>
       </w:pPr>
       <w:r>
-        <w:t xml:space="preserve">Kata </w:t>
-      </w:r>
-      <w:proofErr w:type="spellStart"/>
-      <w:r>
-        <w:t>React</w:t>
-      </w:r>
-      <w:proofErr w:type="spellEnd"/>
+        <w:t>Kata React</w:t>
+      </w:r>
     </w:p>
     <w:p/>
     <w:p>
       <w:r>
-        <w:t xml:space="preserve">Ce Kata s’appuie sur un application créée à partir de </w:t>
-      </w:r>
-      <w:proofErr w:type="spellStart"/>
-      <w:r>
-        <w:t>Create</w:t>
-      </w:r>
-      <w:proofErr w:type="spellEnd"/>
-      <w:r>
-        <w:t xml:space="preserve"> </w:t>
-      </w:r>
-      <w:proofErr w:type="spellStart"/>
-      <w:r>
-        <w:t>React</w:t>
-      </w:r>
-      <w:proofErr w:type="spellEnd"/>
-      <w:r>
-        <w:t xml:space="preserve"> App.</w:t>
+        <w:t>Ce Kata s’appuie sur un application créée à partir de Create React App.</w:t>
       </w:r>
     </w:p>
     <w:p>
@@ -93,42 +72,18 @@
     </w:p>
     <w:p>
       <w:r>
-        <w:t xml:space="preserve">Lors de ce Kata, vous allez d’abord afficher une liste de films à partir d’un fichier </w:t>
-      </w:r>
-      <w:proofErr w:type="spellStart"/>
-      <w:r>
-        <w:t>json</w:t>
-      </w:r>
-      <w:proofErr w:type="spellEnd"/>
-      <w:r>
-        <w:t>. Ce sera pour vous l’occasion de prendre connaissance des composants de l’application.</w:t>
-      </w:r>
-    </w:p>
-    <w:p>
-      <w:r>
-        <w:t xml:space="preserve">Par la suite, vous devrez ajouter le champ de recherche et un appel à une api pour récupérer la liste des films. Cela sera ici l’occasion de développer un composant (la </w:t>
-      </w:r>
-      <w:proofErr w:type="spellStart"/>
-      <w:r>
-        <w:t>textbox</w:t>
-      </w:r>
-      <w:proofErr w:type="spellEnd"/>
-      <w:r>
-        <w:t xml:space="preserve"> de recherche), </w:t>
+        <w:t>Lors de ce Kata, vous allez d’abord afficher une liste de films à partir d’un fichier json. Ce sera pour vous l’occasion de prendre connaissance des composants de l’application.</w:t>
+      </w:r>
+    </w:p>
+    <w:p>
+      <w:r>
+        <w:t xml:space="preserve">Par la suite, vous devrez ajouter le champ de recherche et un appel à une api pour récupérer la liste des films. Cela sera ici l’occasion de développer un composant (la textbox de recherche), </w:t>
       </w:r>
       <w:r>
         <w:t>d’utiliser des</w:t>
       </w:r>
       <w:r>
-        <w:t xml:space="preserve"> </w:t>
-      </w:r>
-      <w:proofErr w:type="spellStart"/>
-      <w:r>
-        <w:t>hooks</w:t>
-      </w:r>
-      <w:proofErr w:type="spellEnd"/>
-      <w:r>
-        <w:t xml:space="preserve"> et</w:t>
+        <w:t xml:space="preserve"> hooks et</w:t>
       </w:r>
       <w:r>
         <w:t xml:space="preserve"> de faire un </w:t>
@@ -140,15 +95,7 @@
         <w:t>dans</w:t>
       </w:r>
       <w:r>
-        <w:t xml:space="preserve"> un custom </w:t>
-      </w:r>
-      <w:proofErr w:type="spellStart"/>
-      <w:r>
-        <w:t>hook</w:t>
-      </w:r>
-      <w:proofErr w:type="spellEnd"/>
-      <w:r>
-        <w:t>.</w:t>
+        <w:t xml:space="preserve"> un custom hook.</w:t>
       </w:r>
     </w:p>
     <w:p>
@@ -170,23 +117,7 @@
         <w:t>Etape 1 </w:t>
       </w:r>
       <w:r>
-        <w:t xml:space="preserve">– un peu de </w:t>
-      </w:r>
-      <w:proofErr w:type="spellStart"/>
-      <w:r>
-        <w:t>map</w:t>
-      </w:r>
-      <w:proofErr w:type="spellEnd"/>
-      <w:r>
-        <w:t xml:space="preserve">, un peu de </w:t>
-      </w:r>
-      <w:proofErr w:type="spellStart"/>
-      <w:r>
-        <w:t>css</w:t>
-      </w:r>
-      <w:proofErr w:type="spellEnd"/>
-      <w:r>
-        <w:t xml:space="preserve"> </w:t>
+        <w:t xml:space="preserve">– un peu de map, un peu de css </w:t>
       </w:r>
       <w:r>
         <w:t>:</w:t>
@@ -201,13 +132,8 @@
         <w:t>SearchPage</w:t>
       </w:r>
       <w:r>
-        <w:t xml:space="preserve">.js pour afficher les </w:t>
-      </w:r>
-      <w:proofErr w:type="spellStart"/>
-      <w:r>
-        <w:t>cards</w:t>
-      </w:r>
-      <w:proofErr w:type="spellEnd"/>
+        <w:t>.js pour afficher les cards</w:t>
+      </w:r>
       <w:r>
         <w:t xml:space="preserve"> (composant Card.js)</w:t>
       </w:r>
@@ -266,15 +192,7 @@
     </w:p>
     <w:p>
       <w:r>
-        <w:t xml:space="preserve">Vous aurez certainement une petite correction </w:t>
-      </w:r>
-      <w:proofErr w:type="spellStart"/>
-      <w:r>
-        <w:t>css</w:t>
-      </w:r>
-      <w:proofErr w:type="spellEnd"/>
-      <w:r>
-        <w:t xml:space="preserve"> à faire afin d’avoir le résultat voulu.</w:t>
+        <w:t>Vous aurez certainement une petite correction css à faire afin d’avoir le résultat voulu.</w:t>
       </w:r>
     </w:p>
     <w:p/>
@@ -295,15 +213,7 @@
     <w:p/>
     <w:p>
       <w:r>
-        <w:t xml:space="preserve">Rendez-vous dans le composant </w:t>
-      </w:r>
-      <w:proofErr w:type="spellStart"/>
-      <w:r>
-        <w:t>SearchBar</w:t>
-      </w:r>
-      <w:proofErr w:type="spellEnd"/>
-      <w:r>
-        <w:t xml:space="preserve"> pour compléter l’implémentation :</w:t>
+        <w:t>Rendez-vous dans le composant SearchBar pour compléter l’implémentation :</w:t>
       </w:r>
     </w:p>
     <w:p>
@@ -351,15 +261,7 @@
     <w:p/>
     <w:p>
       <w:r>
-        <w:t xml:space="preserve">Vous obtiendrez un simple Input de type </w:t>
-      </w:r>
-      <w:proofErr w:type="spellStart"/>
-      <w:r>
-        <w:t>text</w:t>
-      </w:r>
-      <w:proofErr w:type="spellEnd"/>
-      <w:r>
-        <w:t xml:space="preserve"> qui informera le composant de votre choix de sa valeur.</w:t>
+        <w:t>Vous obtiendrez un simple Input de type text qui informera le composant de votre choix de sa valeur.</w:t>
       </w:r>
     </w:p>
     <w:p/>
@@ -411,15 +313,7 @@
       </w:pPr>
       <w:r>
         <w:lastRenderedPageBreak/>
-        <w:t xml:space="preserve">Etape 3 – appel d’api et utilisation de </w:t>
-      </w:r>
-      <w:proofErr w:type="spellStart"/>
-      <w:r>
-        <w:t>hook</w:t>
-      </w:r>
-      <w:proofErr w:type="spellEnd"/>
-      <w:r>
-        <w:t xml:space="preserve"> :</w:t>
+        <w:t>Etape 3 – appel d’api et utilisation de hook :</w:t>
       </w:r>
     </w:p>
     <w:p/>
@@ -556,15 +450,193 @@
     <w:p/>
     <w:p>
       <w:r>
-        <w:t xml:space="preserve">Pour faire des appels d’apis, nous utilisons Axios. Vous allez devoir réaliser un custom </w:t>
-      </w:r>
-      <w:proofErr w:type="spellStart"/>
-      <w:r>
-        <w:t>hook</w:t>
-      </w:r>
-      <w:proofErr w:type="spellEnd"/>
-      <w:r>
-        <w:t xml:space="preserve">, pour factoriser les appels d’apis. Vous ne devrez pas faire deux fois le même appel (l’url d’appel doit être différente à chaque fois). </w:t>
+        <w:t xml:space="preserve">Pour faire des appels d’apis, nous utilisons Axios. Vous allez devoir réaliser un custom hook, pour factoriser les appels d’apis. Vous ne devrez pas faire deux fois le même appel (l’url d’appel doit être différente à chaque fois). </w:t>
+      </w:r>
+    </w:p>
+    <w:p>
+      <w:r>
+        <w:br w:type="page"/>
+      </w:r>
+    </w:p>
+    <w:p>
+      <w:pPr>
+        <w:pStyle w:val="Titre2"/>
+      </w:pPr>
+      <w:r>
+        <w:lastRenderedPageBreak/>
+        <w:t>AIDES</w:t>
+      </w:r>
+    </w:p>
+    <w:p/>
+    <w:p>
+      <w:pPr>
+        <w:rPr>
+          <w:b/>
+          <w:bCs/>
+        </w:rPr>
+      </w:pPr>
+      <w:r>
+        <w:rPr>
+          <w:b/>
+          <w:bCs/>
+        </w:rPr>
+        <w:t>Pour l’étape 2 :</w:t>
+      </w:r>
+    </w:p>
+    <w:p>
+      <w:r>
+        <w:t>import React from 'react';</w:t>
+      </w:r>
+      <w:r>
+        <w:br/>
+        <w:t>import './SearchBar.css'</w:t>
+      </w:r>
+      <w:r>
+        <w:br/>
+      </w:r>
+      <w:r>
+        <w:br/>
+        <w:t>const SearchBar = ({onSearchChange, searchValue})=&gt;{</w:t>
+      </w:r>
+      <w:r>
+        <w:br/>
+        <w:t>    return (&lt;div&gt;&lt;input className="searchinput" onChange={(e)=&gt;onSearchChange(e.target.value)} value={searchValue}&gt;&lt;/input&gt;&lt;/div&gt;);</w:t>
+      </w:r>
+      <w:r>
+        <w:br/>
+        <w:t>}</w:t>
+      </w:r>
+      <w:r>
+        <w:br/>
+      </w:r>
+      <w:r>
+        <w:br/>
+        <w:t>export default SearchBar;</w:t>
+      </w:r>
+    </w:p>
+    <w:p/>
+    <w:p>
+      <w:r>
+        <w:rPr>
+          <w:b/>
+          <w:bCs/>
+        </w:rPr>
+        <w:t>Pour l’étape 4,</w:t>
+      </w:r>
+      <w:r>
+        <w:t xml:space="preserve"> le custom hook peut s’écrire ainsi :</w:t>
+      </w:r>
+    </w:p>
+    <w:p>
+      <w:r>
+        <w:t>const useAxios= (url)=&gt;</w:t>
+      </w:r>
+      <w:r>
+        <w:br/>
+        <w:t>{</w:t>
+      </w:r>
+      <w:r>
+        <w:br/>
+      </w:r>
+      <w:r>
+        <w:br/>
+        <w:t> </w:t>
+      </w:r>
+      <w:r>
+        <w:tab/>
+      </w:r>
+      <w:r>
+        <w:t>const [data, setData] = useState(null);</w:t>
+      </w:r>
+      <w:r>
+        <w:br/>
+      </w:r>
+      <w:r>
+        <w:br/>
+        <w:t> </w:t>
+      </w:r>
+      <w:r>
+        <w:tab/>
+      </w:r>
+      <w:r>
+        <w:t>useEffect(()=&gt;{</w:t>
+      </w:r>
+      <w:r>
+        <w:br/>
+        <w:t>  </w:t>
+      </w:r>
+      <w:r>
+        <w:tab/>
+      </w:r>
+      <w:r>
+        <w:tab/>
+      </w:r>
+      <w:r>
+        <w:t>axios.get(url).then(</w:t>
+      </w:r>
+      <w:r>
+        <w:br/>
+        <w:t>     </w:t>
+      </w:r>
+      <w:r>
+        <w:tab/>
+      </w:r>
+      <w:r>
+        <w:tab/>
+      </w:r>
+      <w:r>
+        <w:t> rep=&gt;{console.log(rep.data.Search);</w:t>
+      </w:r>
+      <w:r>
+        <w:br/>
+        <w:t>              </w:t>
+      </w:r>
+      <w:r>
+        <w:tab/>
+      </w:r>
+      <w:r>
+        <w:tab/>
+      </w:r>
+      <w:r>
+        <w:t>setData(rep.data.Search);</w:t>
+      </w:r>
+      <w:r>
+        <w:br/>
+        <w:t>  </w:t>
+      </w:r>
+      <w:r>
+        <w:tab/>
+      </w:r>
+      <w:r>
+        <w:t>}</w:t>
+      </w:r>
+      <w:r>
+        <w:br/>
+        <w:t>   </w:t>
+      </w:r>
+      <w:r>
+        <w:tab/>
+      </w:r>
+      <w:r>
+        <w:t>);</w:t>
+      </w:r>
+      <w:r>
+        <w:br/>
+        <w:t> },[url])</w:t>
+      </w:r>
+      <w:r>
+        <w:br/>
+      </w:r>
+      <w:r>
+        <w:br/>
+        <w:t>  return data;</w:t>
+      </w:r>
+      <w:r>
+        <w:br/>
+      </w:r>
+      <w:r>
+        <w:br/>
+        <w:t>}</w:t>
       </w:r>
     </w:p>
     <w:sectPr>
@@ -1373,6 +1445,23 @@
 </file>
 
 <file path=customXml/item1.xml><?xml version="1.0" encoding="utf-8"?>
+<p:properties xmlns:p="http://schemas.microsoft.com/office/2006/metadata/properties" xmlns:xsi="http://www.w3.org/2001/XMLSchema-instance" xmlns:pc="http://schemas.microsoft.com/office/infopath/2007/PartnerControls">
+  <documentManagement>
+    <_activity xmlns="7f2ebd88-3f60-4996-8aea-e0bcef59fd35" xsi:nil="true"/>
+  </documentManagement>
+</p:properties>
+</file>
+
+<file path=customXml/item2.xml><?xml version="1.0" encoding="utf-8"?>
+<?mso-contentType ?>
+<FormTemplates xmlns="http://schemas.microsoft.com/sharepoint/v3/contenttype/forms">
+  <Display>DocumentLibraryForm</Display>
+  <Edit>DocumentLibraryForm</Edit>
+  <New>DocumentLibraryForm</New>
+</FormTemplates>
+</file>
+
+<file path=customXml/item3.xml><?xml version="1.0" encoding="utf-8"?>
 <ct:contentTypeSchema xmlns:ct="http://schemas.microsoft.com/office/2006/metadata/contentType" xmlns:ma="http://schemas.microsoft.com/office/2006/metadata/properties/metaAttributes" ct:_="" ma:_="" ma:contentTypeName="Document" ma:contentTypeID="0x01010056C521591EFB764F9123B7896197E380" ma:contentTypeVersion="13" ma:contentTypeDescription="Crée un document." ma:contentTypeScope="" ma:versionID="921f868e56a6b026e242606b1bc56b55">
   <xsd:schema xmlns:xsd="http://www.w3.org/2001/XMLSchema" xmlns:xs="http://www.w3.org/2001/XMLSchema" xmlns:p="http://schemas.microsoft.com/office/2006/metadata/properties" xmlns:ns3="7f2ebd88-3f60-4996-8aea-e0bcef59fd35" xmlns:ns4="49ebc037-f595-48ea-a386-4faceedc9ec7" targetNamespace="http://schemas.microsoft.com/office/2006/metadata/properties" ma:root="true" ma:fieldsID="63cefff5c7876d16c3f7542846a6b8fe" ns3:_="" ns4:_="">
     <xsd:import namespace="7f2ebd88-3f60-4996-8aea-e0bcef59fd35"/>
@@ -1593,24 +1682,25 @@
 </ct:contentTypeSchema>
 </file>
 
-<file path=customXml/item2.xml><?xml version="1.0" encoding="utf-8"?>
-<?mso-contentType ?>
-<FormTemplates xmlns="http://schemas.microsoft.com/sharepoint/v3/contenttype/forms">
-  <Display>DocumentLibraryForm</Display>
-  <Edit>DocumentLibraryForm</Edit>
-  <New>DocumentLibraryForm</New>
-</FormTemplates>
+<file path=customXml/itemProps1.xml><?xml version="1.0" encoding="utf-8"?>
+<ds:datastoreItem xmlns:ds="http://schemas.openxmlformats.org/officeDocument/2006/customXml" ds:itemID="{C7A9E08B-4012-484F-9683-A7EA76FF93F5}">
+  <ds:schemaRefs>
+    <ds:schemaRef ds:uri="http://schemas.microsoft.com/office/2006/metadata/properties"/>
+    <ds:schemaRef ds:uri="http://schemas.microsoft.com/office/infopath/2007/PartnerControls"/>
+    <ds:schemaRef ds:uri="7f2ebd88-3f60-4996-8aea-e0bcef59fd35"/>
+  </ds:schemaRefs>
+</ds:datastoreItem>
 </file>
 
-<file path=customXml/item3.xml><?xml version="1.0" encoding="utf-8"?>
-<p:properties xmlns:p="http://schemas.microsoft.com/office/2006/metadata/properties" xmlns:xsi="http://www.w3.org/2001/XMLSchema-instance" xmlns:pc="http://schemas.microsoft.com/office/infopath/2007/PartnerControls">
-  <documentManagement>
-    <_activity xmlns="7f2ebd88-3f60-4996-8aea-e0bcef59fd35" xsi:nil="true"/>
-  </documentManagement>
-</p:properties>
+<file path=customXml/itemProps2.xml><?xml version="1.0" encoding="utf-8"?>
+<ds:datastoreItem xmlns:ds="http://schemas.openxmlformats.org/officeDocument/2006/customXml" ds:itemID="{97C78C4B-9C1B-49E4-A01D-82DB8D2CCACF}">
+  <ds:schemaRefs>
+    <ds:schemaRef ds:uri="http://schemas.microsoft.com/sharepoint/v3/contenttype/forms"/>
+  </ds:schemaRefs>
+</ds:datastoreItem>
 </file>
 
-<file path=customXml/itemProps1.xml><?xml version="1.0" encoding="utf-8"?>
+<file path=customXml/itemProps3.xml><?xml version="1.0" encoding="utf-8"?>
 <ds:datastoreItem xmlns:ds="http://schemas.openxmlformats.org/officeDocument/2006/customXml" ds:itemID="{37B7DFE0-FA25-4AF7-9443-9790E770906F}">
   <ds:schemaRefs>
     <ds:schemaRef ds:uri="http://schemas.microsoft.com/office/2006/metadata/contentType"/>
@@ -1627,29 +1717,4 @@
     <ds:schemaRef ds:uri="http://schemas.microsoft.com/internal/obd"/>
   </ds:schemaRefs>
 </ds:datastoreItem>
-</file>
-
-<file path=customXml/itemProps2.xml><?xml version="1.0" encoding="utf-8"?>
-<ds:datastoreItem xmlns:ds="http://schemas.openxmlformats.org/officeDocument/2006/customXml" ds:itemID="{97C78C4B-9C1B-49E4-A01D-82DB8D2CCACF}">
-  <ds:schemaRefs>
-    <ds:schemaRef ds:uri="http://schemas.microsoft.com/sharepoint/v3/contenttype/forms"/>
-  </ds:schemaRefs>
-</ds:datastoreItem>
-</file>
-
-<file path=customXml/itemProps3.xml><?xml version="1.0" encoding="utf-8"?>
-<ds:datastoreItem xmlns:ds="http://schemas.openxmlformats.org/officeDocument/2006/customXml" ds:itemID="{C7A9E08B-4012-484F-9683-A7EA76FF93F5}">
-  <ds:schemaRefs>
-    <ds:schemaRef ds:uri="49ebc037-f595-48ea-a386-4faceedc9ec7"/>
-    <ds:schemaRef ds:uri="http://purl.org/dc/dcmitype/"/>
-    <ds:schemaRef ds:uri="http://schemas.microsoft.com/office/2006/documentManagement/types"/>
-    <ds:schemaRef ds:uri="http://purl.org/dc/terms/"/>
-    <ds:schemaRef ds:uri="http://schemas.microsoft.com/office/infopath/2007/PartnerControls"/>
-    <ds:schemaRef ds:uri="http://schemas.openxmlformats.org/package/2006/metadata/core-properties"/>
-    <ds:schemaRef ds:uri="http://purl.org/dc/elements/1.1/"/>
-    <ds:schemaRef ds:uri="7f2ebd88-3f60-4996-8aea-e0bcef59fd35"/>
-    <ds:schemaRef ds:uri="http://schemas.microsoft.com/office/2006/metadata/properties"/>
-    <ds:schemaRef ds:uri="http://www.w3.org/XML/1998/namespace"/>
-  </ds:schemaRefs>
-</ds:datastoreItem>
 </file>
</xml_diff>